<commit_message>
Revert "Merge branch 'master' of https://github.com/sebastiaanslk/I-Project"
This reverts commit 435a69c98afc93ed026907430b22c48e4889e21c, reversing
changes made to 9edf178c88c254f12a75f3ce13979b3aeb4aafc4.
</commit_message>
<xml_diff>
--- a/Documenten EenmaalAndermaal/Functioneel Technisch Ontwerp/Sprint 2/User Story 4.docx
+++ b/Documenten EenmaalAndermaal/Functioneel Technisch Ontwerp/Sprint 2/User Story 4.docx
@@ -136,17 +136,18 @@
       </w:r>
     </w:p>
     <w:p>
-      <w:r>
-        <w:t>Als er op de knop “Bied” wordt geklikt. Wordt er met javascript gekeken of het bedrag hoger dan wat er stond “hoogste bod”. Vervolgens wordt er gevraagd of je daadwerkelijk het ingevulde bedrag wilt bieden. Daarna wordt het bedrag (bod) in de database gestopt</w:t>
-      </w:r>
-      <w:r>
-        <w:t>.</w:t>
+      <w:pPr>
+        <w:rPr>
+          <w:b/>
+        </w:rPr>
+      </w:pPr>
+    </w:p>
+    <w:p>
+      <w:r>
+        <w:t xml:space="preserve"> </w:t>
       </w:r>
       <w:bookmarkStart w:id="0" w:name="_GoBack"/>
       <w:bookmarkEnd w:id="0"/>
-      <w:r>
-        <w:t xml:space="preserve"> </w:t>
-      </w:r>
     </w:p>
     <w:sectPr>
       <w:pgSz w:w="12240" w:h="15840"/>
@@ -281,7 +282,6 @@
     <w:lsdException w:name="HTML Sample" w:semiHidden="1" w:unhideWhenUsed="1"/>
     <w:lsdException w:name="HTML Typewriter" w:semiHidden="1" w:unhideWhenUsed="1"/>
     <w:lsdException w:name="HTML Variable" w:semiHidden="1" w:unhideWhenUsed="1"/>
-    <w:lsdException w:name="Normal Table" w:semiHidden="1" w:unhideWhenUsed="1"/>
     <w:lsdException w:name="annotation subject" w:semiHidden="1" w:unhideWhenUsed="1"/>
     <w:lsdException w:name="No List" w:semiHidden="1" w:unhideWhenUsed="1"/>
     <w:lsdException w:name="Outline List 1" w:semiHidden="1" w:unhideWhenUsed="1"/>
@@ -328,10 +328,8 @@
     <w:lsdException w:name="Table Subtle 2" w:semiHidden="1" w:unhideWhenUsed="1"/>
     <w:lsdException w:name="Table Web 1" w:semiHidden="1" w:unhideWhenUsed="1"/>
     <w:lsdException w:name="Table Web 2" w:semiHidden="1" w:unhideWhenUsed="1"/>
-    <w:lsdException w:name="Table Web 3" w:semiHidden="1" w:unhideWhenUsed="1"/>
     <w:lsdException w:name="Balloon Text" w:semiHidden="1" w:unhideWhenUsed="1"/>
     <w:lsdException w:name="Table Grid" w:uiPriority="39"/>
-    <w:lsdException w:name="Table Theme" w:semiHidden="1" w:unhideWhenUsed="1"/>
     <w:lsdException w:name="Placeholder Text" w:semiHidden="1"/>
     <w:lsdException w:name="No Spacing" w:uiPriority="1" w:qFormat="1"/>
     <w:lsdException w:name="Light Shading" w:uiPriority="60"/>

</xml_diff>